<commit_message>
full draft of code
</commit_message>
<xml_diff>
--- a/Instructions.docx
+++ b/Instructions.docx
@@ -3432,17 +3432,20 @@
         </w:numPr>
         <w:rPr>
           <w:rFonts w:ascii="Calibri" w:hAnsi="Calibri" w:cs="Calibri"/>
-        </w:rPr>
-      </w:pPr>
-      <w:r>
-        <w:rPr>
-          <w:rFonts w:ascii="Calibri" w:hAnsi="Calibri" w:cs="Calibri"/>
+          <w:color w:val="808080" w:themeColor="background1" w:themeShade="80"/>
+        </w:rPr>
+      </w:pPr>
+      <w:r>
+        <w:rPr>
+          <w:rFonts w:ascii="Calibri" w:hAnsi="Calibri" w:cs="Calibri"/>
+          <w:color w:val="808080" w:themeColor="background1" w:themeShade="80"/>
         </w:rPr>
         <w:t xml:space="preserve">Now </w:t>
       </w:r>
       <w:r>
         <w:rPr>
           <w:rFonts w:ascii="Calibri" w:hAnsi="Calibri" w:cs="Calibri"/>
+          <w:color w:val="808080" w:themeColor="background1" w:themeShade="80"/>
         </w:rPr>
         <w:t xml:space="preserve">use the </w:t>
       </w:r>
@@ -3450,7 +3453,7 @@
       <w:r>
         <w:rPr>
           <w:rFonts w:ascii="Calibri" w:hAnsi="Calibri" w:cs="Calibri"/>
-          <w:color w:val="4F81BD" w:themeColor="accent1"/>
+          <w:color w:val="808080" w:themeColor="background1" w:themeShade="80"/>
         </w:rPr>
         <w:t>readOGR</w:t>
       </w:r>
@@ -3458,6 +3461,7 @@
       <w:r>
         <w:rPr>
           <w:rFonts w:ascii="Calibri" w:hAnsi="Calibri" w:cs="Calibri"/>
+          <w:color w:val="808080" w:themeColor="background1" w:themeShade="80"/>
         </w:rPr>
         <w:t xml:space="preserve"> command in the </w:t>
       </w:r>
@@ -3465,7 +3469,7 @@
       <w:r>
         <w:rPr>
           <w:rFonts w:ascii="Calibri" w:hAnsi="Calibri" w:cs="Calibri"/>
-          <w:color w:val="4F81BD" w:themeColor="accent1"/>
+          <w:color w:val="808080" w:themeColor="background1" w:themeShade="80"/>
         </w:rPr>
         <w:t>rgdal</w:t>
       </w:r>
@@ -3473,42 +3477,49 @@
       <w:r>
         <w:rPr>
           <w:rFonts w:ascii="Calibri" w:hAnsi="Calibri" w:cs="Calibri"/>
+          <w:color w:val="808080" w:themeColor="background1" w:themeShade="80"/>
         </w:rPr>
         <w:t xml:space="preserve"> library in R</w:t>
       </w:r>
       <w:r>
         <w:rPr>
           <w:rFonts w:ascii="Calibri" w:hAnsi="Calibri" w:cs="Calibri"/>
+          <w:color w:val="808080" w:themeColor="background1" w:themeShade="80"/>
         </w:rPr>
         <w:t xml:space="preserve"> (or another command in another R library of your choice)</w:t>
       </w:r>
       <w:r>
         <w:rPr>
           <w:rFonts w:ascii="Calibri" w:hAnsi="Calibri" w:cs="Calibri"/>
+          <w:color w:val="808080" w:themeColor="background1" w:themeShade="80"/>
         </w:rPr>
         <w:t xml:space="preserve"> to </w:t>
       </w:r>
       <w:r>
         <w:rPr>
           <w:rFonts w:ascii="Calibri" w:hAnsi="Calibri" w:cs="Calibri"/>
+          <w:color w:val="808080" w:themeColor="background1" w:themeShade="80"/>
         </w:rPr>
         <w:t xml:space="preserve">import the shapefile and </w:t>
       </w:r>
       <w:r>
         <w:rPr>
           <w:rFonts w:ascii="Calibri" w:hAnsi="Calibri" w:cs="Calibri"/>
+          <w:color w:val="808080" w:themeColor="background1" w:themeShade="80"/>
         </w:rPr>
         <w:t xml:space="preserve">create choropleth </w:t>
       </w:r>
       <w:r>
         <w:rPr>
           <w:rFonts w:ascii="Calibri" w:hAnsi="Calibri" w:cs="Calibri"/>
+          <w:color w:val="808080" w:themeColor="background1" w:themeShade="80"/>
         </w:rPr>
         <w:t>maps of the following variables:</w:t>
       </w:r>
       <w:r>
         <w:rPr>
           <w:rFonts w:ascii="Calibri" w:hAnsi="Calibri" w:cs="Calibri"/>
+          <w:color w:val="808080" w:themeColor="background1" w:themeShade="80"/>
         </w:rPr>
         <w:t xml:space="preserve"> </w:t>
       </w:r>
@@ -4155,38 +4166,28 @@
         </w:numPr>
         <w:rPr>
           <w:rFonts w:ascii="Calibri" w:hAnsi="Calibri" w:cs="Calibri"/>
-        </w:rPr>
-      </w:pPr>
-      <w:r>
-        <w:rPr>
-          <w:rFonts w:ascii="Calibri" w:hAnsi="Calibri" w:cs="Calibri"/>
+          <w:color w:val="808080" w:themeColor="background1" w:themeShade="80"/>
+        </w:rPr>
+      </w:pPr>
+      <w:r>
+        <w:rPr>
+          <w:rFonts w:ascii="Calibri" w:hAnsi="Calibri" w:cs="Calibri"/>
+          <w:color w:val="808080" w:themeColor="background1" w:themeShade="80"/>
         </w:rPr>
         <w:t>Use</w:t>
       </w:r>
       <w:r>
         <w:rPr>
           <w:rFonts w:ascii="Calibri" w:hAnsi="Calibri" w:cs="Calibri"/>
-        </w:rPr>
-        <w:t xml:space="preserve"> the </w:t>
-      </w:r>
-      <w:r>
-        <w:rPr>
-          <w:rFonts w:ascii="Calibri" w:hAnsi="Calibri" w:cs="Calibri"/>
-          <w:color w:val="0070C0"/>
-        </w:rPr>
-        <w:t xml:space="preserve">step </w:t>
-      </w:r>
-      <w:r>
-        <w:rPr>
-          <w:rFonts w:ascii="Calibri" w:hAnsi="Calibri" w:cs="Calibri"/>
-        </w:rPr>
-        <w:t xml:space="preserve">and </w:t>
+          <w:color w:val="808080" w:themeColor="background1" w:themeShade="80"/>
+        </w:rPr>
+        <w:t xml:space="preserve"> the step and </w:t>
       </w:r>
       <w:proofErr w:type="spellStart"/>
       <w:r>
         <w:rPr>
           <w:rFonts w:ascii="Calibri" w:hAnsi="Calibri" w:cs="Calibri"/>
-          <w:color w:val="0070C0"/>
+          <w:color w:val="808080" w:themeColor="background1" w:themeShade="80"/>
         </w:rPr>
         <w:t>step$anova</w:t>
       </w:r>
@@ -4194,43 +4195,42 @@
       <w:r>
         <w:rPr>
           <w:rFonts w:ascii="Calibri" w:hAnsi="Calibri" w:cs="Calibri"/>
+          <w:color w:val="808080" w:themeColor="background1" w:themeShade="80"/>
         </w:rPr>
         <w:t xml:space="preserve"> commands in the</w:t>
       </w:r>
       <w:r>
         <w:rPr>
           <w:rFonts w:ascii="Calibri" w:hAnsi="Calibri" w:cs="Calibri"/>
+          <w:color w:val="808080" w:themeColor="background1" w:themeShade="80"/>
         </w:rPr>
         <w:t xml:space="preserve"> </w:t>
       </w:r>
       <w:r>
         <w:rPr>
           <w:rFonts w:ascii="Calibri" w:hAnsi="Calibri" w:cs="Calibri"/>
-          <w:color w:val="0070C0"/>
-        </w:rPr>
-        <w:t>MASS</w:t>
-      </w:r>
-      <w:r>
-        <w:rPr>
-          <w:rFonts w:ascii="Calibri" w:hAnsi="Calibri" w:cs="Calibri"/>
-        </w:rPr>
-        <w:t xml:space="preserve"> </w:t>
-      </w:r>
-      <w:r>
-        <w:rPr>
-          <w:rFonts w:ascii="Calibri" w:hAnsi="Calibri" w:cs="Calibri"/>
+          <w:color w:val="808080" w:themeColor="background1" w:themeShade="80"/>
+        </w:rPr>
+        <w:t xml:space="preserve">MASS </w:t>
+      </w:r>
+      <w:r>
+        <w:rPr>
+          <w:rFonts w:ascii="Calibri" w:hAnsi="Calibri" w:cs="Calibri"/>
+          <w:color w:val="808080" w:themeColor="background1" w:themeShade="80"/>
         </w:rPr>
         <w:t xml:space="preserve">library </w:t>
       </w:r>
       <w:r>
         <w:rPr>
           <w:rFonts w:ascii="Calibri" w:hAnsi="Calibri" w:cs="Calibri"/>
+          <w:color w:val="808080" w:themeColor="background1" w:themeShade="80"/>
         </w:rPr>
         <w:t xml:space="preserve">to run stepwise regression and determine the best model based on the Akaike Information Criterion. </w:t>
       </w:r>
       <w:r>
         <w:rPr>
           <w:rFonts w:ascii="Calibri" w:hAnsi="Calibri" w:cs="Calibri"/>
+          <w:color w:val="808080" w:themeColor="background1" w:themeShade="80"/>
         </w:rPr>
         <w:t xml:space="preserve">Take a screenshot of the </w:t>
       </w:r>
@@ -4238,7 +4238,7 @@
       <w:r>
         <w:rPr>
           <w:rFonts w:ascii="Calibri" w:hAnsi="Calibri" w:cs="Calibri"/>
-          <w:color w:val="0070C0"/>
+          <w:color w:val="808080" w:themeColor="background1" w:themeShade="80"/>
         </w:rPr>
         <w:t>step$anova</w:t>
       </w:r>
@@ -4246,18 +4246,21 @@
       <w:r>
         <w:rPr>
           <w:rFonts w:ascii="Calibri" w:hAnsi="Calibri" w:cs="Calibri"/>
+          <w:color w:val="808080" w:themeColor="background1" w:themeShade="80"/>
         </w:rPr>
         <w:t xml:space="preserve"> output</w:t>
       </w:r>
       <w:r>
         <w:rPr>
           <w:rFonts w:ascii="Calibri" w:hAnsi="Calibri" w:cs="Calibri"/>
+          <w:color w:val="808080" w:themeColor="background1" w:themeShade="80"/>
         </w:rPr>
         <w:t xml:space="preserve"> if you plan to use MS Word</w:t>
       </w:r>
       <w:r>
         <w:rPr>
           <w:rFonts w:ascii="Calibri" w:hAnsi="Calibri" w:cs="Calibri"/>
+          <w:color w:val="808080" w:themeColor="background1" w:themeShade="80"/>
         </w:rPr>
         <w:t>.</w:t>
       </w:r>
@@ -4278,53 +4281,62 @@
         </w:numPr>
         <w:rPr>
           <w:rFonts w:ascii="Calibri" w:hAnsi="Calibri" w:cs="Calibri"/>
-        </w:rPr>
-      </w:pPr>
-      <w:r>
-        <w:rPr>
-          <w:rFonts w:ascii="Calibri" w:hAnsi="Calibri" w:cs="Calibri"/>
+          <w:color w:val="808080" w:themeColor="background1" w:themeShade="80"/>
+        </w:rPr>
+      </w:pPr>
+      <w:r>
+        <w:rPr>
+          <w:rFonts w:ascii="Calibri" w:hAnsi="Calibri" w:cs="Calibri"/>
+          <w:color w:val="808080" w:themeColor="background1" w:themeShade="80"/>
         </w:rPr>
         <w:t>P</w:t>
       </w:r>
       <w:r>
         <w:rPr>
           <w:rFonts w:ascii="Calibri" w:hAnsi="Calibri" w:cs="Calibri"/>
+          <w:color w:val="808080" w:themeColor="background1" w:themeShade="80"/>
         </w:rPr>
         <w:t>erform k-</w:t>
       </w:r>
       <w:r>
         <w:rPr>
           <w:rFonts w:ascii="Calibri" w:hAnsi="Calibri" w:cs="Calibri"/>
+          <w:color w:val="808080" w:themeColor="background1" w:themeShade="80"/>
         </w:rPr>
         <w:t xml:space="preserve">fold cross-validation </w:t>
       </w:r>
       <w:r>
         <w:rPr>
           <w:rFonts w:ascii="Calibri" w:hAnsi="Calibri" w:cs="Calibri"/>
+          <w:color w:val="808080" w:themeColor="background1" w:themeShade="80"/>
         </w:rPr>
         <w:t>(</w:t>
       </w:r>
       <w:r>
         <w:rPr>
           <w:rFonts w:ascii="Calibri" w:hAnsi="Calibri" w:cs="Calibri"/>
+          <w:color w:val="808080" w:themeColor="background1" w:themeShade="80"/>
         </w:rPr>
         <w:t>in which k = 5</w:t>
       </w:r>
       <w:r>
         <w:rPr>
           <w:rFonts w:ascii="Calibri" w:hAnsi="Calibri" w:cs="Calibri"/>
+          <w:color w:val="808080" w:themeColor="background1" w:themeShade="80"/>
         </w:rPr>
         <w:t>)</w:t>
       </w:r>
       <w:r>
         <w:rPr>
           <w:rFonts w:ascii="Calibri" w:hAnsi="Calibri" w:cs="Calibri"/>
+          <w:color w:val="808080" w:themeColor="background1" w:themeShade="80"/>
         </w:rPr>
         <w:t xml:space="preserve"> using </w:t>
       </w:r>
       <w:r>
         <w:rPr>
           <w:rFonts w:ascii="Calibri" w:hAnsi="Calibri" w:cs="Calibri"/>
+          <w:color w:val="808080" w:themeColor="background1" w:themeShade="80"/>
         </w:rPr>
         <w:t xml:space="preserve">the </w:t>
       </w:r>
@@ -4332,7 +4344,7 @@
       <w:r>
         <w:rPr>
           <w:rFonts w:ascii="Calibri" w:hAnsi="Calibri" w:cs="Calibri"/>
-          <w:color w:val="0070C0"/>
+          <w:color w:val="808080" w:themeColor="background1" w:themeShade="80"/>
         </w:rPr>
         <w:t>CVlm</w:t>
       </w:r>
@@ -4340,43 +4352,35 @@
       <w:r>
         <w:rPr>
           <w:rFonts w:ascii="Calibri" w:hAnsi="Calibri" w:cs="Calibri"/>
+          <w:color w:val="808080" w:themeColor="background1" w:themeShade="80"/>
         </w:rPr>
         <w:t xml:space="preserve"> </w:t>
       </w:r>
       <w:r>
         <w:rPr>
           <w:rFonts w:ascii="Calibri" w:hAnsi="Calibri" w:cs="Calibri"/>
+          <w:color w:val="808080" w:themeColor="background1" w:themeShade="80"/>
         </w:rPr>
         <w:t>command</w:t>
       </w:r>
       <w:r>
         <w:rPr>
           <w:rFonts w:ascii="Calibri" w:hAnsi="Calibri" w:cs="Calibri"/>
-        </w:rPr>
-        <w:t xml:space="preserve"> in the </w:t>
-      </w:r>
-      <w:r>
-        <w:rPr>
-          <w:rFonts w:ascii="Calibri" w:hAnsi="Calibri" w:cs="Calibri"/>
-          <w:color w:val="0070C0"/>
-        </w:rPr>
-        <w:t>DAAG</w:t>
-      </w:r>
-      <w:r>
-        <w:rPr>
-          <w:rFonts w:ascii="Calibri" w:hAnsi="Calibri" w:cs="Calibri"/>
-        </w:rPr>
-        <w:t xml:space="preserve"> library and calculate the root mean square error</w:t>
-      </w:r>
-      <w:r>
-        <w:rPr>
-          <w:rFonts w:ascii="Calibri" w:hAnsi="Calibri" w:cs="Calibri"/>
+          <w:color w:val="808080" w:themeColor="background1" w:themeShade="80"/>
+        </w:rPr>
+        <w:t xml:space="preserve"> in the DAAG library and calculate the root mean square error</w:t>
+      </w:r>
+      <w:r>
+        <w:rPr>
+          <w:rFonts w:ascii="Calibri" w:hAnsi="Calibri" w:cs="Calibri"/>
+          <w:color w:val="808080" w:themeColor="background1" w:themeShade="80"/>
         </w:rPr>
         <w:t xml:space="preserve"> (RMSE)</w:t>
       </w:r>
       <w:r>
         <w:rPr>
           <w:rFonts w:ascii="Calibri" w:hAnsi="Calibri" w:cs="Calibri"/>
+          <w:color w:val="808080" w:themeColor="background1" w:themeShade="80"/>
         </w:rPr>
         <w:t xml:space="preserve">. Then re-run the regression model only using </w:t>
       </w:r>
@@ -4384,12 +4388,14 @@
         <w:rPr>
           <w:rFonts w:ascii="Calibri" w:hAnsi="Calibri" w:cs="Calibri"/>
           <w:b/>
+          <w:color w:val="808080" w:themeColor="background1" w:themeShade="80"/>
         </w:rPr>
         <w:t>PCTVACANT</w:t>
       </w:r>
       <w:r>
         <w:rPr>
           <w:rFonts w:ascii="Calibri" w:hAnsi="Calibri" w:cs="Calibri"/>
+          <w:color w:val="808080" w:themeColor="background1" w:themeShade="80"/>
         </w:rPr>
         <w:t xml:space="preserve"> and </w:t>
       </w:r>
@@ -4397,54 +4403,63 @@
         <w:rPr>
           <w:rFonts w:ascii="Calibri" w:hAnsi="Calibri" w:cs="Calibri"/>
           <w:b/>
+          <w:color w:val="808080" w:themeColor="background1" w:themeShade="80"/>
         </w:rPr>
         <w:t>MEDHHINC</w:t>
       </w:r>
       <w:r>
         <w:rPr>
           <w:rFonts w:ascii="Calibri" w:hAnsi="Calibri" w:cs="Calibri"/>
+          <w:color w:val="808080" w:themeColor="background1" w:themeShade="80"/>
         </w:rPr>
         <w:t xml:space="preserve"> as predictors, and again perform k-fold c</w:t>
       </w:r>
       <w:r>
         <w:rPr>
           <w:rFonts w:ascii="Calibri" w:hAnsi="Calibri" w:cs="Calibri"/>
+          <w:color w:val="808080" w:themeColor="background1" w:themeShade="80"/>
         </w:rPr>
         <w:t>ross-validation in which k = 5.</w:t>
       </w:r>
       <w:r>
         <w:rPr>
           <w:rFonts w:ascii="Calibri" w:hAnsi="Calibri" w:cs="Calibri"/>
+          <w:color w:val="808080" w:themeColor="background1" w:themeShade="80"/>
         </w:rPr>
         <w:t xml:space="preserve"> </w:t>
       </w:r>
       <w:r>
         <w:rPr>
           <w:rFonts w:ascii="Calibri" w:hAnsi="Calibri" w:cs="Calibri"/>
+          <w:color w:val="808080" w:themeColor="background1" w:themeShade="80"/>
         </w:rPr>
         <w:t xml:space="preserve">You will be asked to present the </w:t>
       </w:r>
       <w:r>
         <w:rPr>
           <w:rFonts w:ascii="Calibri" w:hAnsi="Calibri" w:cs="Calibri"/>
+          <w:color w:val="808080" w:themeColor="background1" w:themeShade="80"/>
         </w:rPr>
         <w:t>RMSE of both this model and the original model</w:t>
       </w:r>
       <w:r>
         <w:rPr>
           <w:rFonts w:ascii="Calibri" w:hAnsi="Calibri" w:cs="Calibri"/>
+          <w:color w:val="808080" w:themeColor="background1" w:themeShade="80"/>
         </w:rPr>
         <w:t xml:space="preserve"> in your report</w:t>
       </w:r>
       <w:r>
         <w:rPr>
           <w:rFonts w:ascii="Calibri" w:hAnsi="Calibri" w:cs="Calibri"/>
+          <w:color w:val="808080" w:themeColor="background1" w:themeShade="80"/>
         </w:rPr>
         <w:t>.</w:t>
       </w:r>
       <w:r>
         <w:rPr>
           <w:rFonts w:ascii="Calibri" w:hAnsi="Calibri" w:cs="Calibri"/>
+          <w:color w:val="808080" w:themeColor="background1" w:themeShade="80"/>
         </w:rPr>
         <w:t xml:space="preserve"> </w:t>
       </w:r>
@@ -4464,11 +4479,13 @@
         </w:numPr>
         <w:rPr>
           <w:rFonts w:ascii="Calibri" w:hAnsi="Calibri" w:cs="Calibri"/>
-        </w:rPr>
-      </w:pPr>
-      <w:r>
-        <w:rPr>
-          <w:rFonts w:ascii="Calibri" w:hAnsi="Calibri" w:cs="Calibri"/>
+          <w:color w:val="BFBFBF" w:themeColor="background1" w:themeShade="BF"/>
+        </w:rPr>
+      </w:pPr>
+      <w:r>
+        <w:rPr>
+          <w:rFonts w:ascii="Calibri" w:hAnsi="Calibri" w:cs="Calibri"/>
+          <w:color w:val="BFBFBF" w:themeColor="background1" w:themeShade="BF"/>
         </w:rPr>
         <w:lastRenderedPageBreak/>
         <w:t>Finally, create a</w:t>
@@ -4476,42 +4493,49 @@
       <w:r>
         <w:rPr>
           <w:rFonts w:ascii="Calibri" w:hAnsi="Calibri" w:cs="Calibri"/>
+          <w:color w:val="BFBFBF" w:themeColor="background1" w:themeShade="BF"/>
         </w:rPr>
         <w:t xml:space="preserve"> histogram and</w:t>
       </w:r>
       <w:r>
         <w:rPr>
           <w:rFonts w:ascii="Calibri" w:hAnsi="Calibri" w:cs="Calibri"/>
+          <w:color w:val="BFBFBF" w:themeColor="background1" w:themeShade="BF"/>
         </w:rPr>
         <w:t xml:space="preserve"> </w:t>
       </w:r>
       <w:r>
         <w:rPr>
           <w:rFonts w:ascii="Calibri" w:hAnsi="Calibri" w:cs="Calibri"/>
+          <w:color w:val="BFBFBF" w:themeColor="background1" w:themeShade="BF"/>
         </w:rPr>
         <w:t xml:space="preserve">a </w:t>
       </w:r>
       <w:r>
         <w:rPr>
           <w:rFonts w:ascii="Calibri" w:hAnsi="Calibri" w:cs="Calibri"/>
+          <w:color w:val="BFBFBF" w:themeColor="background1" w:themeShade="BF"/>
         </w:rPr>
         <w:t xml:space="preserve">choropleth map of </w:t>
       </w:r>
       <w:r>
         <w:rPr>
           <w:rFonts w:ascii="Calibri" w:hAnsi="Calibri" w:cs="Calibri"/>
+          <w:color w:val="BFBFBF" w:themeColor="background1" w:themeShade="BF"/>
         </w:rPr>
         <w:t xml:space="preserve">standardized </w:t>
       </w:r>
       <w:r>
         <w:rPr>
           <w:rFonts w:ascii="Calibri" w:hAnsi="Calibri" w:cs="Calibri"/>
+          <w:color w:val="BFBFBF" w:themeColor="background1" w:themeShade="BF"/>
         </w:rPr>
         <w:t>regression residuals</w:t>
       </w:r>
       <w:r>
         <w:rPr>
           <w:rFonts w:ascii="Calibri" w:hAnsi="Calibri" w:cs="Calibri"/>
+          <w:color w:val="BFBFBF" w:themeColor="background1" w:themeShade="BF"/>
         </w:rPr>
         <w:t xml:space="preserve"> that you saved using the </w:t>
       </w:r>
@@ -4519,7 +4543,7 @@
       <w:r>
         <w:rPr>
           <w:rFonts w:ascii="Calibri" w:hAnsi="Calibri" w:cs="Calibri"/>
-          <w:color w:val="0070C0"/>
+          <w:color w:val="BFBFBF" w:themeColor="background1" w:themeShade="BF"/>
         </w:rPr>
         <w:t>rstandard</w:t>
       </w:r>
@@ -4527,31 +4551,28 @@
       <w:r>
         <w:rPr>
           <w:rFonts w:ascii="Calibri" w:hAnsi="Calibri" w:cs="Calibri"/>
-          <w:color w:val="0070C0"/>
-        </w:rPr>
-        <w:t xml:space="preserve"> </w:t>
-      </w:r>
-      <w:r>
-        <w:rPr>
-          <w:rFonts w:ascii="Calibri" w:hAnsi="Calibri" w:cs="Calibri"/>
-        </w:rPr>
-        <w:t>command earlier</w:t>
-      </w:r>
-      <w:r>
-        <w:rPr>
-          <w:rFonts w:ascii="Calibri" w:hAnsi="Calibri" w:cs="Calibri"/>
+          <w:color w:val="BFBFBF" w:themeColor="background1" w:themeShade="BF"/>
+        </w:rPr>
+        <w:t xml:space="preserve"> command earlier</w:t>
+      </w:r>
+      <w:r>
+        <w:rPr>
+          <w:rFonts w:ascii="Calibri" w:hAnsi="Calibri" w:cs="Calibri"/>
+          <w:color w:val="BFBFBF" w:themeColor="background1" w:themeShade="BF"/>
         </w:rPr>
         <w:t xml:space="preserve">. </w:t>
       </w:r>
       <w:r>
         <w:rPr>
           <w:rFonts w:ascii="Calibri" w:hAnsi="Calibri" w:cs="Calibri"/>
+          <w:color w:val="BFBFBF" w:themeColor="background1" w:themeShade="BF"/>
         </w:rPr>
         <w:t xml:space="preserve">Use the </w:t>
       </w:r>
       <w:r>
         <w:rPr>
           <w:rFonts w:ascii="Calibri" w:hAnsi="Calibri" w:cs="Calibri"/>
+          <w:color w:val="BFBFBF" w:themeColor="background1" w:themeShade="BF"/>
         </w:rPr>
         <w:t xml:space="preserve">same classification/color scheme as in your earlier maps. </w:t>
       </w:r>
@@ -5545,6 +5566,7 @@
         <w:rPr>
           <w:rFonts w:ascii="Calibri" w:hAnsi="Calibri" w:cs="Calibri"/>
           <w:i/>
+          <w:color w:val="0070C0"/>
         </w:rPr>
         <w:t>We regressed median household income</w:t>
       </w:r>
@@ -5552,6 +5574,7 @@
         <w:rPr>
           <w:rFonts w:ascii="Calibri" w:hAnsi="Calibri" w:cs="Calibri"/>
           <w:i/>
+          <w:color w:val="0070C0"/>
         </w:rPr>
         <w:t xml:space="preserve"> (MEDHHINC) </w:t>
       </w:r>
@@ -5559,6 +5582,7 @@
         <w:rPr>
           <w:rFonts w:ascii="Calibri" w:hAnsi="Calibri" w:cs="Calibri"/>
           <w:i/>
+          <w:color w:val="0070C0"/>
         </w:rPr>
         <w:t xml:space="preserve">on </w:t>
       </w:r>
@@ -5566,6 +5590,7 @@
         <w:rPr>
           <w:rFonts w:ascii="Calibri" w:hAnsi="Calibri" w:cs="Calibri"/>
           <w:i/>
+          <w:color w:val="0070C0"/>
         </w:rPr>
         <w:t xml:space="preserve">the </w:t>
       </w:r>
@@ -5573,6 +5598,7 @@
         <w:rPr>
           <w:rFonts w:ascii="Calibri" w:hAnsi="Calibri" w:cs="Calibri"/>
           <w:i/>
+          <w:color w:val="0070C0"/>
         </w:rPr>
         <w:t>% of households with kitchen facilities</w:t>
       </w:r>
@@ -5580,6 +5606,7 @@
         <w:rPr>
           <w:rFonts w:ascii="Calibri" w:hAnsi="Calibri" w:cs="Calibri"/>
           <w:i/>
+          <w:color w:val="0070C0"/>
         </w:rPr>
         <w:t xml:space="preserve"> (PCTKITCHEN)</w:t>
       </w:r>
@@ -5587,6 +5614,7 @@
         <w:rPr>
           <w:rFonts w:ascii="Calibri" w:hAnsi="Calibri" w:cs="Calibri"/>
           <w:i/>
+          <w:color w:val="0070C0"/>
         </w:rPr>
         <w:t xml:space="preserve">, </w:t>
       </w:r>
@@ -5594,6 +5622,7 @@
         <w:rPr>
           <w:rFonts w:ascii="Calibri" w:hAnsi="Calibri" w:cs="Calibri"/>
           <w:i/>
+          <w:color w:val="0070C0"/>
         </w:rPr>
         <w:t xml:space="preserve">and </w:t>
       </w:r>
@@ -5601,6 +5630,7 @@
         <w:rPr>
           <w:rFonts w:ascii="Calibri" w:hAnsi="Calibri" w:cs="Calibri"/>
           <w:i/>
+          <w:color w:val="0070C0"/>
         </w:rPr>
         <w:t>% of single family houses</w:t>
       </w:r>
@@ -5608,6 +5638,7 @@
         <w:rPr>
           <w:rFonts w:ascii="Calibri" w:hAnsi="Calibri" w:cs="Calibri"/>
           <w:i/>
+          <w:color w:val="0070C0"/>
         </w:rPr>
         <w:t xml:space="preserve"> (PCTSINGLES)</w:t>
       </w:r>
@@ -5615,8 +5646,16 @@
         <w:rPr>
           <w:rFonts w:ascii="Calibri" w:hAnsi="Calibri" w:cs="Calibri"/>
           <w:i/>
-        </w:rPr>
-        <w:t xml:space="preserve">. The regression output tells us that </w:t>
+          <w:color w:val="0070C0"/>
+        </w:rPr>
+        <w:t xml:space="preserve">. </w:t>
+      </w:r>
+      <w:r>
+        <w:rPr>
+          <w:rFonts w:ascii="Calibri" w:hAnsi="Calibri" w:cs="Calibri"/>
+          <w:i/>
+        </w:rPr>
+        <w:t xml:space="preserve">The regression output tells us that </w:t>
       </w:r>
       <w:r>
         <w:rPr>

</xml_diff>